<commit_message>
modified lab guide, added postman collections for december 19 tech summit
</commit_message>
<xml_diff>
--- a/as3-labs/tech-summit-dec-19/LabGuide/DecTechSummit-AS3LabGuide.docx
+++ b/as3-labs/tech-summit-dec-19/LabGuide/DecTechSummit-AS3LabGuide.docx
@@ -56,13 +56,13 @@
           <w:r>
             <w:fldChar w:fldCharType="separate"/>
           </w:r>
-          <w:hyperlink w:anchor="_Toc25691473" w:history="1">
+          <w:hyperlink w:anchor="_Toc25752329" w:history="1">
             <w:r>
               <w:rPr>
                 <w:rStyle w:val="Hyperlink"/>
                 <w:noProof/>
               </w:rPr>
-              <w:t>Verify Initial Setup</w:t>
+              <w:t>Credentials</w:t>
             </w:r>
             <w:r>
               <w:rPr>
@@ -83,7 +83,7 @@
                 <w:noProof/>
                 <w:webHidden/>
               </w:rPr>
-              <w:instrText xml:space="preserve"> PAGEREF _Toc25691473 \h </w:instrText>
+              <w:instrText xml:space="preserve"> PAGEREF _Toc25752329 \h </w:instrText>
             </w:r>
             <w:r>
               <w:rPr>
@@ -126,13 +126,13 @@
               <w:szCs w:val="24"/>
             </w:rPr>
           </w:pPr>
-          <w:hyperlink w:anchor="_Toc25691474" w:history="1">
+          <w:hyperlink w:anchor="_Toc25752330" w:history="1">
             <w:r>
               <w:rPr>
                 <w:rStyle w:val="Hyperlink"/>
                 <w:noProof/>
               </w:rPr>
-              <w:t>Import Template</w:t>
+              <w:t>Verify Initial Setup</w:t>
             </w:r>
             <w:r>
               <w:rPr>
@@ -153,7 +153,7 @@
                 <w:noProof/>
                 <w:webHidden/>
               </w:rPr>
-              <w:instrText xml:space="preserve"> PAGEREF _Toc25691474 \h </w:instrText>
+              <w:instrText xml:space="preserve"> PAGEREF _Toc25752330 \h </w:instrText>
             </w:r>
             <w:r>
               <w:rPr>
@@ -196,13 +196,13 @@
               <w:szCs w:val="24"/>
             </w:rPr>
           </w:pPr>
-          <w:hyperlink w:anchor="_Toc25691475" w:history="1">
+          <w:hyperlink w:anchor="_Toc25752331" w:history="1">
             <w:r>
               <w:rPr>
                 <w:rStyle w:val="Hyperlink"/>
                 <w:noProof/>
               </w:rPr>
-              <w:t>Create/Move/Read/Delete a TCP application (API)</w:t>
+              <w:t>Import Template</w:t>
             </w:r>
             <w:r>
               <w:rPr>
@@ -223,7 +223,7 @@
                 <w:noProof/>
                 <w:webHidden/>
               </w:rPr>
-              <w:instrText xml:space="preserve"> PAGEREF _Toc25691475 \h </w:instrText>
+              <w:instrText xml:space="preserve"> PAGEREF _Toc25752331 \h </w:instrText>
             </w:r>
             <w:r>
               <w:rPr>
@@ -266,7 +266,77 @@
               <w:szCs w:val="24"/>
             </w:rPr>
           </w:pPr>
-          <w:hyperlink w:anchor="_Toc25691476" w:history="1">
+          <w:hyperlink w:anchor="_Toc25752332" w:history="1">
+            <w:r>
+              <w:rPr>
+                <w:rStyle w:val="Hyperlink"/>
+                <w:noProof/>
+              </w:rPr>
+              <w:t>Create/Move/Read/Delete a TCP application (API)</w:t>
+            </w:r>
+            <w:r>
+              <w:rPr>
+                <w:noProof/>
+                <w:webHidden/>
+              </w:rPr>
+              <w:tab/>
+            </w:r>
+            <w:r>
+              <w:rPr>
+                <w:noProof/>
+                <w:webHidden/>
+              </w:rPr>
+              <w:fldChar w:fldCharType="begin"/>
+            </w:r>
+            <w:r>
+              <w:rPr>
+                <w:noProof/>
+                <w:webHidden/>
+              </w:rPr>
+              <w:instrText xml:space="preserve"> PAGEREF _Toc25752332 \h </w:instrText>
+            </w:r>
+            <w:r>
+              <w:rPr>
+                <w:noProof/>
+                <w:webHidden/>
+              </w:rPr>
+            </w:r>
+            <w:r>
+              <w:rPr>
+                <w:noProof/>
+                <w:webHidden/>
+              </w:rPr>
+              <w:fldChar w:fldCharType="separate"/>
+            </w:r>
+            <w:r>
+              <w:rPr>
+                <w:noProof/>
+                <w:webHidden/>
+              </w:rPr>
+              <w:t>2</w:t>
+            </w:r>
+            <w:r>
+              <w:rPr>
+                <w:noProof/>
+                <w:webHidden/>
+              </w:rPr>
+              <w:fldChar w:fldCharType="end"/>
+            </w:r>
+          </w:hyperlink>
+        </w:p>
+        <w:p>
+          <w:pPr>
+            <w:pStyle w:val="TOC1"/>
+            <w:tabs>
+              <w:tab w:val="right" w:leader="dot" w:pos="9350"/>
+            </w:tabs>
+            <w:rPr>
+              <w:noProof/>
+              <w:sz w:val="24"/>
+              <w:szCs w:val="24"/>
+            </w:rPr>
+          </w:pPr>
+          <w:hyperlink w:anchor="_Toc25752333" w:history="1">
             <w:r>
               <w:rPr>
                 <w:rStyle w:val="Hyperlink"/>
@@ -293,7 +363,7 @@
                 <w:noProof/>
                 <w:webHidden/>
               </w:rPr>
-              <w:instrText xml:space="preserve"> PAGEREF _Toc25691476 \h </w:instrText>
+              <w:instrText xml:space="preserve"> PAGEREF _Toc25752333 \h </w:instrText>
             </w:r>
             <w:r>
               <w:rPr>
@@ -336,7 +406,7 @@
               <w:szCs w:val="24"/>
             </w:rPr>
           </w:pPr>
-          <w:hyperlink w:anchor="_Toc25691477" w:history="1">
+          <w:hyperlink w:anchor="_Toc25752334" w:history="1">
             <w:r>
               <w:rPr>
                 <w:rStyle w:val="Hyperlink"/>
@@ -363,7 +433,7 @@
                 <w:noProof/>
                 <w:webHidden/>
               </w:rPr>
-              <w:instrText xml:space="preserve"> PAGEREF _Toc25691477 \h </w:instrText>
+              <w:instrText xml:space="preserve"> PAGEREF _Toc25752334 \h </w:instrText>
             </w:r>
             <w:r>
               <w:rPr>
@@ -406,7 +476,7 @@
               <w:szCs w:val="24"/>
             </w:rPr>
           </w:pPr>
-          <w:hyperlink w:anchor="_Toc25691478" w:history="1">
+          <w:hyperlink w:anchor="_Toc25752335" w:history="1">
             <w:r>
               <w:rPr>
                 <w:rStyle w:val="Hyperlink"/>
@@ -433,7 +503,7 @@
                 <w:noProof/>
                 <w:webHidden/>
               </w:rPr>
-              <w:instrText xml:space="preserve"> PAGEREF _Toc25691478 \h </w:instrText>
+              <w:instrText xml:space="preserve"> PAGEREF _Toc25752335 \h </w:instrText>
             </w:r>
             <w:r>
               <w:rPr>
@@ -476,21 +546,213 @@
         </w:p>
       </w:sdtContent>
     </w:sdt>
-    <w:p/>
     <w:p>
       <w:pPr>
         <w:pStyle w:val="Heading1"/>
       </w:pPr>
-      <w:bookmarkStart w:id="0" w:name="_Toc25691473"/>
-      <w:r>
-        <w:t>Verify Initial Setup</w:t>
+      <w:bookmarkStart w:id="0" w:name="_Toc25752329"/>
+      <w:r>
+        <w:t>Credentials</w:t>
       </w:r>
       <w:bookmarkEnd w:id="0"/>
-      <w:r>
-        <w:t xml:space="preserve"> </w:t>
-      </w:r>
+    </w:p>
+    <w:p>
       <w:bookmarkStart w:id="1" w:name="_GoBack"/>
       <w:bookmarkEnd w:id="1"/>
+    </w:p>
+    <w:p>
+      <w:pPr>
+        <w:shd w:val="clear" w:color="auto" w:fill="1E1E1E"/>
+        <w:spacing w:line="270" w:lineRule="atLeast"/>
+        <w:rPr>
+          <w:rFonts w:ascii="Menlo" w:hAnsi="Menlo" w:cs="Menlo"/>
+          <w:color w:val="D4D4D4"/>
+          <w:sz w:val="18"/>
+          <w:szCs w:val="18"/>
+        </w:rPr>
+      </w:pPr>
+      <w:r>
+        <w:rPr>
+          <w:rFonts w:ascii="Menlo" w:hAnsi="Menlo" w:cs="Menlo"/>
+          <w:b/>
+          <w:bCs/>
+          <w:color w:val="569CD6"/>
+          <w:sz w:val="18"/>
+          <w:szCs w:val="18"/>
+        </w:rPr>
+        <w:t>### Component Info &amp; Credentials</w:t>
+      </w:r>
+    </w:p>
+    <w:p>
+      <w:pPr>
+        <w:shd w:val="clear" w:color="auto" w:fill="1E1E1E"/>
+        <w:spacing w:line="270" w:lineRule="atLeast"/>
+        <w:rPr>
+          <w:rFonts w:ascii="Menlo" w:hAnsi="Menlo" w:cs="Menlo"/>
+          <w:color w:val="D4D4D4"/>
+          <w:sz w:val="18"/>
+          <w:szCs w:val="18"/>
+        </w:rPr>
+      </w:pPr>
+    </w:p>
+    <w:p>
+      <w:pPr>
+        <w:shd w:val="clear" w:color="auto" w:fill="1E1E1E"/>
+        <w:spacing w:line="270" w:lineRule="atLeast"/>
+        <w:rPr>
+          <w:rFonts w:ascii="Menlo" w:hAnsi="Menlo" w:cs="Menlo"/>
+          <w:color w:val="D4D4D4"/>
+          <w:sz w:val="18"/>
+          <w:szCs w:val="18"/>
+        </w:rPr>
+      </w:pPr>
+      <w:r>
+        <w:rPr>
+          <w:rFonts w:ascii="Menlo" w:hAnsi="Menlo" w:cs="Menlo"/>
+          <w:color w:val="D4D4D4"/>
+          <w:sz w:val="18"/>
+          <w:szCs w:val="18"/>
+        </w:rPr>
+        <w:t>| Host              | Management IP | Subnet 10 IP    | Username | Password |</w:t>
+      </w:r>
+    </w:p>
+    <w:p>
+      <w:pPr>
+        <w:shd w:val="clear" w:color="auto" w:fill="1E1E1E"/>
+        <w:spacing w:line="270" w:lineRule="atLeast"/>
+        <w:rPr>
+          <w:rFonts w:ascii="Menlo" w:hAnsi="Menlo" w:cs="Menlo"/>
+          <w:color w:val="D4D4D4"/>
+          <w:sz w:val="18"/>
+          <w:szCs w:val="18"/>
+        </w:rPr>
+      </w:pPr>
+      <w:r>
+        <w:rPr>
+          <w:rFonts w:ascii="Menlo" w:hAnsi="Menlo" w:cs="Menlo"/>
+          <w:color w:val="D4D4D4"/>
+          <w:sz w:val="18"/>
+          <w:szCs w:val="18"/>
+        </w:rPr>
+        <w:t>| ----------------- | ------------- | --------------- | -------- | -------- |</w:t>
+      </w:r>
+    </w:p>
+    <w:p>
+      <w:pPr>
+        <w:shd w:val="clear" w:color="auto" w:fill="1E1E1E"/>
+        <w:spacing w:line="270" w:lineRule="atLeast"/>
+        <w:rPr>
+          <w:rFonts w:ascii="Menlo" w:hAnsi="Menlo" w:cs="Menlo"/>
+          <w:color w:val="D4D4D4"/>
+          <w:sz w:val="18"/>
+          <w:szCs w:val="18"/>
+        </w:rPr>
+      </w:pPr>
+      <w:r>
+        <w:rPr>
+          <w:rFonts w:ascii="Menlo" w:hAnsi="Menlo" w:cs="Menlo"/>
+          <w:color w:val="D4D4D4"/>
+          <w:sz w:val="18"/>
+          <w:szCs w:val="18"/>
+        </w:rPr>
+        <w:t>| BIG-IP            | 10.1.1.11     | 10.1.10.40      | admin    | admin    |</w:t>
+      </w:r>
+    </w:p>
+    <w:p>
+      <w:pPr>
+        <w:shd w:val="clear" w:color="auto" w:fill="1E1E1E"/>
+        <w:spacing w:line="270" w:lineRule="atLeast"/>
+        <w:rPr>
+          <w:rFonts w:ascii="Menlo" w:hAnsi="Menlo" w:cs="Menlo"/>
+          <w:color w:val="D4D4D4"/>
+          <w:sz w:val="18"/>
+          <w:szCs w:val="18"/>
+        </w:rPr>
+      </w:pPr>
+      <w:r>
+        <w:rPr>
+          <w:rFonts w:ascii="Menlo" w:hAnsi="Menlo" w:cs="Menlo"/>
+          <w:color w:val="D4D4D4"/>
+          <w:sz w:val="18"/>
+          <w:szCs w:val="18"/>
+        </w:rPr>
+        <w:t>| BIG-IQ CM         | 10.1.1.5      | 10.1.10.17      | admin    | Admin12# |</w:t>
+      </w:r>
+    </w:p>
+    <w:p>
+      <w:pPr>
+        <w:shd w:val="clear" w:color="auto" w:fill="1E1E1E"/>
+        <w:spacing w:line="270" w:lineRule="atLeast"/>
+        <w:rPr>
+          <w:rFonts w:ascii="Menlo" w:hAnsi="Menlo" w:cs="Menlo"/>
+          <w:color w:val="D4D4D4"/>
+          <w:sz w:val="18"/>
+          <w:szCs w:val="18"/>
+        </w:rPr>
+      </w:pPr>
+      <w:r>
+        <w:rPr>
+          <w:rFonts w:ascii="Menlo" w:hAnsi="Menlo" w:cs="Menlo"/>
+          <w:color w:val="D4D4D4"/>
+          <w:sz w:val="18"/>
+          <w:szCs w:val="18"/>
+        </w:rPr>
+        <w:t xml:space="preserve">| Linux </w:t>
+      </w:r>
+      <w:proofErr w:type="spellStart"/>
+      <w:r>
+        <w:rPr>
+          <w:rFonts w:ascii="Menlo" w:hAnsi="Menlo" w:cs="Menlo"/>
+          <w:color w:val="D4D4D4"/>
+          <w:sz w:val="18"/>
+          <w:szCs w:val="18"/>
+        </w:rPr>
+        <w:t>WebServer</w:t>
+      </w:r>
+      <w:proofErr w:type="spellEnd"/>
+      <w:r>
+        <w:rPr>
+          <w:rFonts w:ascii="Menlo" w:hAnsi="Menlo" w:cs="Menlo"/>
+          <w:color w:val="D4D4D4"/>
+          <w:sz w:val="18"/>
+          <w:szCs w:val="18"/>
+        </w:rPr>
+        <w:t xml:space="preserve">   | 10.1.1.6      | 10.1.10.100-105 | ubuntu   | key-only |</w:t>
+      </w:r>
+    </w:p>
+    <w:p>
+      <w:pPr>
+        <w:shd w:val="clear" w:color="auto" w:fill="1E1E1E"/>
+        <w:spacing w:line="270" w:lineRule="atLeast"/>
+        <w:rPr>
+          <w:rFonts w:ascii="Menlo" w:hAnsi="Menlo" w:cs="Menlo"/>
+          <w:color w:val="D4D4D4"/>
+          <w:sz w:val="18"/>
+          <w:szCs w:val="18"/>
+        </w:rPr>
+      </w:pPr>
+      <w:r>
+        <w:rPr>
+          <w:rFonts w:ascii="Menlo" w:hAnsi="Menlo" w:cs="Menlo"/>
+          <w:color w:val="D4D4D4"/>
+          <w:sz w:val="18"/>
+          <w:szCs w:val="18"/>
+        </w:rPr>
+        <w:t>| Windows Jump Host | 10.1.1.7      | 10.1.10.200     | user     | user     |</w:t>
+      </w:r>
+    </w:p>
+    <w:p>
+      <w:pPr>
+        <w:pStyle w:val="Heading1"/>
+      </w:pPr>
+      <w:bookmarkStart w:id="2" w:name="_Toc25752330"/>
+      <w:r>
+        <w:t>Verify Initial Setup</w:t>
+      </w:r>
+      <w:bookmarkEnd w:id="2"/>
+      <w:r>
+        <w:t xml:space="preserve"> </w:t>
+      </w:r>
     </w:p>
     <w:p/>
     <w:p>
@@ -719,7 +981,7 @@
           <w:szCs w:val="32"/>
         </w:rPr>
       </w:pPr>
-      <w:bookmarkStart w:id="2" w:name="_Toc25691474"/>
+      <w:bookmarkStart w:id="3" w:name="_Toc25752331"/>
       <w:r>
         <w:rPr>
           <w:color w:val="2F5496" w:themeColor="accent1" w:themeShade="BF"/>
@@ -728,7 +990,7 @@
         </w:rPr>
         <w:t>Import Template</w:t>
       </w:r>
-      <w:bookmarkEnd w:id="2"/>
+      <w:bookmarkEnd w:id="3"/>
     </w:p>
     <w:p>
       <w:pPr>
@@ -825,7 +1087,6 @@
         </w:rPr>
       </w:pPr>
       <w:r>
-        <w:lastRenderedPageBreak/>
         <w:t>From th</w:t>
       </w:r>
       <w:r>
@@ -1065,22 +1326,24 @@
           <w:szCs w:val="32"/>
         </w:rPr>
       </w:pPr>
-      <w:bookmarkStart w:id="3" w:name="_Toc25691475"/>
-      <w:r>
+    </w:p>
+    <w:p>
+      <w:pPr>
+        <w:pStyle w:val="Heading1"/>
         <w:rPr>
           <w:color w:val="2F5496" w:themeColor="accent1" w:themeShade="BF"/>
           <w:sz w:val="32"/>
           <w:szCs w:val="32"/>
         </w:rPr>
-        <w:t>Create</w:t>
-      </w:r>
+      </w:pPr>
+      <w:bookmarkStart w:id="4" w:name="_Toc25752332"/>
       <w:r>
         <w:rPr>
           <w:color w:val="2F5496" w:themeColor="accent1" w:themeShade="BF"/>
           <w:sz w:val="32"/>
           <w:szCs w:val="32"/>
         </w:rPr>
-        <w:t>/Move/Read/Delete</w:t>
+        <w:t>Create</w:t>
       </w:r>
       <w:r>
         <w:rPr>
@@ -1088,9 +1351,17 @@
           <w:sz w:val="32"/>
           <w:szCs w:val="32"/>
         </w:rPr>
+        <w:t>/Move/Read/Delete</w:t>
+      </w:r>
+      <w:r>
+        <w:rPr>
+          <w:color w:val="2F5496" w:themeColor="accent1" w:themeShade="BF"/>
+          <w:sz w:val="32"/>
+          <w:szCs w:val="32"/>
+        </w:rPr>
         <w:t xml:space="preserve"> a TCP application (API)</w:t>
       </w:r>
-      <w:bookmarkEnd w:id="3"/>
+      <w:bookmarkEnd w:id="4"/>
     </w:p>
     <w:p>
       <w:pPr>
@@ -1104,10 +1375,7 @@
     </w:p>
     <w:p>
       <w:r>
-        <w:t>Creating</w:t>
-      </w:r>
-      <w:r>
-        <w:t xml:space="preserve"> the application.</w:t>
+        <w:t>Creating the application.</w:t>
       </w:r>
     </w:p>
     <w:p>
@@ -1166,6 +1434,7 @@
         </w:numPr>
       </w:pPr>
       <w:r>
+        <w:lastRenderedPageBreak/>
         <w:t>Click on Create app</w:t>
       </w:r>
       <w:r>
@@ -1656,6 +1925,7 @@
           <w:sz w:val="24"/>
           <w:szCs w:val="24"/>
         </w:rPr>
+        <w:lastRenderedPageBreak/>
         <w:t>Observe the response. What did we do in our request to make sure that only our application is returned in the response?</w:t>
       </w:r>
     </w:p>
@@ -1754,21 +2024,7 @@
           <w:sz w:val="24"/>
           <w:szCs w:val="24"/>
         </w:rPr>
-        <w:t>’ collection. Click on the request named ‘</w:t>
-      </w:r>
-      <w:r>
-        <w:rPr>
-          <w:sz w:val="24"/>
-          <w:szCs w:val="24"/>
-        </w:rPr>
-        <w:t>Delete app</w:t>
-      </w:r>
-      <w:r>
-        <w:rPr>
-          <w:sz w:val="24"/>
-          <w:szCs w:val="24"/>
-        </w:rPr>
-        <w:t>’ and click send.</w:t>
+        <w:t>’ collection. Click on the request named ‘Delete app’ and click send.</w:t>
       </w:r>
     </w:p>
     <w:p>
@@ -1880,32 +2136,16 @@
           <w:szCs w:val="32"/>
         </w:rPr>
       </w:pPr>
-      <w:bookmarkStart w:id="4" w:name="_Toc25691476"/>
+      <w:bookmarkStart w:id="5" w:name="_Toc25752333"/>
       <w:r>
         <w:rPr>
           <w:color w:val="2F5496" w:themeColor="accent1" w:themeShade="BF"/>
           <w:sz w:val="32"/>
           <w:szCs w:val="32"/>
         </w:rPr>
-        <w:t>Create/Delete a TCP application (</w:t>
-      </w:r>
-      <w:r>
-        <w:rPr>
-          <w:color w:val="2F5496" w:themeColor="accent1" w:themeShade="BF"/>
-          <w:sz w:val="32"/>
-          <w:szCs w:val="32"/>
-        </w:rPr>
-        <w:t>GUI</w:t>
-      </w:r>
-      <w:r>
-        <w:rPr>
-          <w:color w:val="2F5496" w:themeColor="accent1" w:themeShade="BF"/>
-          <w:sz w:val="32"/>
-          <w:szCs w:val="32"/>
-        </w:rPr>
-        <w:t>)</w:t>
-      </w:r>
-      <w:bookmarkEnd w:id="4"/>
+        <w:t>Create/Delete a TCP application (GUI)</w:t>
+      </w:r>
+      <w:bookmarkEnd w:id="5"/>
     </w:p>
     <w:p>
       <w:pPr>
@@ -1916,10 +2156,7 @@
     </w:p>
     <w:p>
       <w:r>
-        <w:t>Creatin</w:t>
-      </w:r>
-      <w:r>
-        <w:t>g the application</w:t>
+        <w:t>Creating the application</w:t>
       </w:r>
     </w:p>
     <w:p>
@@ -2038,6 +2275,7 @@
         </w:rPr>
       </w:pPr>
       <w:r>
+        <w:lastRenderedPageBreak/>
         <w:t xml:space="preserve">Select Application name to be our existing application and template type to be </w:t>
       </w:r>
       <w:r>
@@ -2068,7 +2306,6 @@
         </w:rPr>
       </w:pPr>
       <w:r>
-        <w:lastRenderedPageBreak/>
         <w:fldChar w:fldCharType="begin"/>
       </w:r>
       <w:r>
@@ -2191,28 +2428,7 @@
           <w:sz w:val="24"/>
           <w:szCs w:val="24"/>
         </w:rPr>
-        <w:t xml:space="preserve">Provide the </w:t>
-      </w:r>
-      <w:r>
-        <w:rPr>
-          <w:sz w:val="24"/>
-          <w:szCs w:val="24"/>
-        </w:rPr>
-        <w:t>tenant</w:t>
-      </w:r>
-      <w:r>
-        <w:rPr>
-          <w:sz w:val="24"/>
-          <w:szCs w:val="24"/>
-        </w:rPr>
-        <w:t xml:space="preserve"> a name (no dots or dashes, can’t begin with number), e.g. ‘t_</w:t>
-      </w:r>
-      <w:r>
-        <w:rPr>
-          <w:sz w:val="24"/>
-          <w:szCs w:val="24"/>
-        </w:rPr>
-        <w:t>1</w:t>
+        <w:t>Provide the tenant a name (no dots or dashes, can’t begin with number), e.g. ‘t_1</w:t>
       </w:r>
       <w:r>
         <w:rPr>
@@ -2347,14 +2563,7 @@
           <w:sz w:val="24"/>
           <w:szCs w:val="24"/>
         </w:rPr>
-        <w:t xml:space="preserve">From the GUI, go to Applications </w:t>
-      </w:r>
-      <w:r>
-        <w:rPr>
-          <w:sz w:val="24"/>
-          <w:szCs w:val="24"/>
-        </w:rPr>
-        <w:t>-&gt; tcp_AS3LAB_</w:t>
+        <w:t>From the GUI, go to Applications -&gt; tcp_AS3LAB_</w:t>
       </w:r>
       <w:proofErr w:type="gramStart"/>
       <w:r>
@@ -2414,7 +2623,7 @@
           <w:szCs w:val="32"/>
         </w:rPr>
       </w:pPr>
-      <w:bookmarkStart w:id="5" w:name="_Toc25691477"/>
+      <w:bookmarkStart w:id="6" w:name="_Toc25752334"/>
       <w:r>
         <w:rPr>
           <w:color w:val="2F5496" w:themeColor="accent1" w:themeShade="BF"/>
@@ -2423,7 +2632,7 @@
         </w:rPr>
         <w:t>Additional Practice</w:t>
       </w:r>
-      <w:bookmarkEnd w:id="5"/>
+      <w:bookmarkEnd w:id="6"/>
     </w:p>
     <w:p>
       <w:pPr>
@@ -2484,7 +2693,15 @@
           <w:sz w:val="24"/>
           <w:szCs w:val="24"/>
         </w:rPr>
-        <w:t xml:space="preserve">’. What modifications would you make to make this possible for all </w:t>
+        <w:t xml:space="preserve">’. What modifications </w:t>
+      </w:r>
+      <w:r>
+        <w:rPr>
+          <w:sz w:val="24"/>
+          <w:szCs w:val="24"/>
+        </w:rPr>
+        <w:lastRenderedPageBreak/>
+        <w:t xml:space="preserve">would you make to make this possible for all </w:t>
       </w:r>
       <w:proofErr w:type="spellStart"/>
       <w:r>
@@ -2527,7 +2744,6 @@
           <w:sz w:val="24"/>
           <w:szCs w:val="24"/>
         </w:rPr>
-        <w:lastRenderedPageBreak/>
         <w:t>You currently are using base ‘</w:t>
       </w:r>
       <w:proofErr w:type="spellStart"/>
@@ -2598,7 +2814,7 @@
           <w:szCs w:val="32"/>
         </w:rPr>
       </w:pPr>
-      <w:bookmarkStart w:id="6" w:name="_Toc25691478"/>
+      <w:bookmarkStart w:id="7" w:name="_Toc25752335"/>
       <w:r>
         <w:rPr>
           <w:color w:val="2F5496" w:themeColor="accent1" w:themeShade="BF"/>
@@ -2607,7 +2823,7 @@
         </w:rPr>
         <w:t>Other applications (HTTP/HTTPS)</w:t>
       </w:r>
-      <w:bookmarkEnd w:id="6"/>
+      <w:bookmarkEnd w:id="7"/>
     </w:p>
     <w:p/>
     <w:p>
@@ -6343,6 +6559,7 @@
   <w:style w:type="character" w:default="1" w:styleId="DefaultParagraphFont">
     <w:name w:val="Default Paragraph Font"/>
     <w:uiPriority w:val="1"/>
+    <w:semiHidden/>
     <w:unhideWhenUsed/>
   </w:style>
   <w:style w:type="table" w:default="1" w:styleId="TableNormal">
@@ -7453,7 +7670,7 @@
 </file>
 
 <file path=customXml/itemProps1.xml><?xml version="1.0" encoding="utf-8"?>
-<ds:datastoreItem xmlns:ds="http://schemas.openxmlformats.org/officeDocument/2006/customXml" ds:itemID="{289F31FA-D370-7942-8BE9-A05422122148}">
+<ds:datastoreItem xmlns:ds="http://schemas.openxmlformats.org/officeDocument/2006/customXml" ds:itemID="{EB6F89B7-152A-C24A-A34D-EDA66BD83029}">
   <ds:schemaRefs>
     <ds:schemaRef ds:uri="http://schemas.openxmlformats.org/officeDocument/2006/bibliography"/>
   </ds:schemaRefs>

</xml_diff>